<commit_message>
3 Primeras descripciones de casos de uso. Estado: corregidas (excepto la de Manuel)
</commit_message>
<xml_diff>
--- a/Descripciones_de_casos_de_uso/descripcion de caso de uso ARAN.docx
+++ b/Descripciones_de_casos_de_uso/descripcion de caso de uso ARAN.docx
@@ -127,6 +127,9 @@
             <w:r>
               <w:t>Aran E.</w:t>
             </w:r>
+            <w:r>
+              <w:t>, Berlanga A.</w:t>
+            </w:r>
           </w:p>
         </w:tc>
       </w:tr>
@@ -148,6 +151,9 @@
           <w:p>
             <w:r>
               <w:t>20-FEBRERO-2024</w:t>
+            </w:r>
+            <w:r>
+              <w:t>; 06-MARZO-2024</w:t>
             </w:r>
           </w:p>
         </w:tc>
@@ -289,11 +295,15 @@
             <w:tcW w:w="5572" w:type="dxa"/>
           </w:tcPr>
           <w:p>
-            <w:r>
-              <w:t>No de actualizar precios</w:t>
-            </w:r>
-            <w:r>
-              <w:t>.</w:t>
+            <w:pPr>
+              <w:pStyle w:val="Prrafodelista"/>
+              <w:numPr>
+                <w:ilvl w:val="0"/>
+                <w:numId w:val="2"/>
+              </w:numPr>
+            </w:pPr>
+            <w:r>
+              <w:t>Si no consigue; Se busca otro proveedor o se queda en espera.</w:t>
             </w:r>
           </w:p>
         </w:tc>
@@ -478,8 +488,100 @@
       </w:pPr>
     </w:lvl>
   </w:abstractNum>
+  <w:abstractNum w:abstractNumId="1" w15:restartNumberingAfterBreak="0">
+    <w:nsid w:val="6BA0243E"/>
+    <w:multiLevelType w:val="hybridMultilevel"/>
+    <w:tmpl w:val="F402B4D6"/>
+    <w:lvl w:ilvl="0" w:tplc="080A000F">
+      <w:start w:val="1"/>
+      <w:numFmt w:val="decimal"/>
+      <w:lvlText w:val="%1."/>
+      <w:lvlJc w:val="left"/>
+      <w:pPr>
+        <w:ind w:left="720" w:hanging="360"/>
+      </w:pPr>
+      <w:rPr>
+        <w:rFonts w:hint="default"/>
+      </w:rPr>
+    </w:lvl>
+    <w:lvl w:ilvl="1" w:tplc="080A0019" w:tentative="1">
+      <w:start w:val="1"/>
+      <w:numFmt w:val="lowerLetter"/>
+      <w:lvlText w:val="%2."/>
+      <w:lvlJc w:val="left"/>
+      <w:pPr>
+        <w:ind w:left="1440" w:hanging="360"/>
+      </w:pPr>
+    </w:lvl>
+    <w:lvl w:ilvl="2" w:tplc="080A001B" w:tentative="1">
+      <w:start w:val="1"/>
+      <w:numFmt w:val="lowerRoman"/>
+      <w:lvlText w:val="%3."/>
+      <w:lvlJc w:val="right"/>
+      <w:pPr>
+        <w:ind w:left="2160" w:hanging="180"/>
+      </w:pPr>
+    </w:lvl>
+    <w:lvl w:ilvl="3" w:tplc="080A000F" w:tentative="1">
+      <w:start w:val="1"/>
+      <w:numFmt w:val="decimal"/>
+      <w:lvlText w:val="%4."/>
+      <w:lvlJc w:val="left"/>
+      <w:pPr>
+        <w:ind w:left="2880" w:hanging="360"/>
+      </w:pPr>
+    </w:lvl>
+    <w:lvl w:ilvl="4" w:tplc="080A0019" w:tentative="1">
+      <w:start w:val="1"/>
+      <w:numFmt w:val="lowerLetter"/>
+      <w:lvlText w:val="%5."/>
+      <w:lvlJc w:val="left"/>
+      <w:pPr>
+        <w:ind w:left="3600" w:hanging="360"/>
+      </w:pPr>
+    </w:lvl>
+    <w:lvl w:ilvl="5" w:tplc="080A001B" w:tentative="1">
+      <w:start w:val="1"/>
+      <w:numFmt w:val="lowerRoman"/>
+      <w:lvlText w:val="%6."/>
+      <w:lvlJc w:val="right"/>
+      <w:pPr>
+        <w:ind w:left="4320" w:hanging="180"/>
+      </w:pPr>
+    </w:lvl>
+    <w:lvl w:ilvl="6" w:tplc="080A000F" w:tentative="1">
+      <w:start w:val="1"/>
+      <w:numFmt w:val="decimal"/>
+      <w:lvlText w:val="%7."/>
+      <w:lvlJc w:val="left"/>
+      <w:pPr>
+        <w:ind w:left="5040" w:hanging="360"/>
+      </w:pPr>
+    </w:lvl>
+    <w:lvl w:ilvl="7" w:tplc="080A0019" w:tentative="1">
+      <w:start w:val="1"/>
+      <w:numFmt w:val="lowerLetter"/>
+      <w:lvlText w:val="%8."/>
+      <w:lvlJc w:val="left"/>
+      <w:pPr>
+        <w:ind w:left="5760" w:hanging="360"/>
+      </w:pPr>
+    </w:lvl>
+    <w:lvl w:ilvl="8" w:tplc="080A001B" w:tentative="1">
+      <w:start w:val="1"/>
+      <w:numFmt w:val="lowerRoman"/>
+      <w:lvlText w:val="%9."/>
+      <w:lvlJc w:val="right"/>
+      <w:pPr>
+        <w:ind w:left="6480" w:hanging="180"/>
+      </w:pPr>
+    </w:lvl>
+  </w:abstractNum>
   <w:num w:numId="1">
     <w:abstractNumId w:val="0"/>
+  </w:num>
+  <w:num w:numId="2">
+    <w:abstractNumId w:val="1"/>
   </w:num>
 </w:numbering>
 </file>

</xml_diff>